<commit_message>
system architecture diagram added
</commit_message>
<xml_diff>
--- a/doc/parts/testcase.docx
+++ b/doc/parts/testcase.docx
@@ -129,21 +129,7 @@
           <w:sz w:val="22"/>
           <w:szCs w:val="22"/>
         </w:rPr>
-        <w:t xml:space="preserve"> </w:t>
-      </w:r>
-      <w:r>
-        <w:rPr>
-          <w:sz w:val="22"/>
-          <w:szCs w:val="22"/>
-        </w:rPr>
-        <w:t>Bob sending message to Alice</w:t>
-      </w:r>
-      <w:r>
-        <w:rPr>
-          <w:sz w:val="22"/>
-          <w:szCs w:val="22"/>
-        </w:rPr>
-        <w:t xml:space="preserve"> </w:t>
+        <w:t xml:space="preserve"> Bob sending message to Alice </w:t>
       </w:r>
     </w:p>
     <w:p/>
@@ -250,21 +236,7 @@
           <w:sz w:val="22"/>
           <w:szCs w:val="22"/>
         </w:rPr>
-        <w:t xml:space="preserve"> </w:t>
-      </w:r>
-      <w:r>
-        <w:rPr>
-          <w:sz w:val="22"/>
-          <w:szCs w:val="22"/>
-        </w:rPr>
-        <w:t xml:space="preserve">Alice </w:t>
-      </w:r>
-      <w:r>
-        <w:rPr>
-          <w:sz w:val="22"/>
-          <w:szCs w:val="22"/>
-        </w:rPr>
-        <w:t>replying to Bob</w:t>
+        <w:t xml:space="preserve"> Alice replying to Bob</w:t>
       </w:r>
     </w:p>
     <w:p>
@@ -409,16 +381,7 @@
           <w:sz w:val="24"/>
           <w:szCs w:val="24"/>
         </w:rPr>
-        <w:t xml:space="preserve">Able to view another user </w:t>
-      </w:r>
-      <w:r>
-        <w:rPr>
-          <w:rFonts w:asciiTheme="majorHAnsi" w:hAnsiTheme="majorHAnsi" w:cstheme="majorHAnsi"/>
-          <w:b/>
-          <w:sz w:val="24"/>
-          <w:szCs w:val="24"/>
-        </w:rPr>
-        <w:t xml:space="preserve">is online (Sidebar) </w:t>
+        <w:t xml:space="preserve">Able to view another user is online (Sidebar) </w:t>
       </w:r>
     </w:p>
     <w:p>
@@ -544,25 +507,7 @@
           <w:szCs w:val="24"/>
         </w:rPr>
         <w:lastRenderedPageBreak/>
-        <w:t>Able to view another user is online (</w:t>
-      </w:r>
-      <w:r>
-        <w:rPr>
-          <w:rFonts w:asciiTheme="majorHAnsi" w:hAnsiTheme="majorHAnsi" w:cstheme="majorHAnsi"/>
-          <w:b/>
-          <w:sz w:val="24"/>
-          <w:szCs w:val="24"/>
-        </w:rPr>
-        <w:t>Chatroom</w:t>
-      </w:r>
-      <w:r>
-        <w:rPr>
-          <w:rFonts w:asciiTheme="majorHAnsi" w:hAnsiTheme="majorHAnsi" w:cstheme="majorHAnsi"/>
-          <w:b/>
-          <w:sz w:val="24"/>
-          <w:szCs w:val="24"/>
-        </w:rPr>
-        <w:t xml:space="preserve">) </w:t>
+        <w:t xml:space="preserve">Able to view another user is online (Chatroom) </w:t>
       </w:r>
     </w:p>
     <w:p>
@@ -701,16 +646,7 @@
           <w:szCs w:val="24"/>
         </w:rPr>
         <w:lastRenderedPageBreak/>
-        <w:t xml:space="preserve">Able to </w:t>
-      </w:r>
-      <w:r>
-        <w:rPr>
-          <w:rFonts w:asciiTheme="majorHAnsi" w:hAnsiTheme="majorHAnsi" w:cstheme="majorHAnsi"/>
-          <w:b/>
-          <w:sz w:val="24"/>
-          <w:szCs w:val="24"/>
-        </w:rPr>
-        <w:t xml:space="preserve">create a group chat </w:t>
+        <w:t xml:space="preserve">Able to create a group chat </w:t>
       </w:r>
     </w:p>
     <w:p>
@@ -945,299 +881,28 @@
           <w:szCs w:val="24"/>
         </w:rPr>
         <w:lastRenderedPageBreak/>
-        <w:t xml:space="preserve">Able to </w:t>
-      </w:r>
-      <w:r>
-        <w:rPr>
-          <w:rFonts w:asciiTheme="majorHAnsi" w:hAnsiTheme="majorHAnsi" w:cstheme="majorHAnsi"/>
-          <w:b/>
-          <w:sz w:val="24"/>
-          <w:szCs w:val="24"/>
-        </w:rPr>
-        <w:t>send and receive messages in the group chat</w:t>
-      </w:r>
-    </w:p>
-    <w:p>
-      <w:pPr>
-        <w:rPr>
-          <w:rFonts w:asciiTheme="majorHAnsi" w:hAnsiTheme="majorHAnsi" w:cstheme="majorHAnsi"/>
-          <w:b/>
-          <w:sz w:val="24"/>
-          <w:szCs w:val="24"/>
-        </w:rPr>
-      </w:pPr>
-    </w:p>
-    <w:p>
-      <w:pPr>
-        <w:rPr>
-          <w:rFonts w:asciiTheme="majorHAnsi" w:hAnsiTheme="majorHAnsi" w:cstheme="majorHAnsi"/>
-          <w:b/>
-          <w:sz w:val="24"/>
-          <w:szCs w:val="24"/>
-        </w:rPr>
-      </w:pPr>
-    </w:p>
-    <w:p>
-      <w:pPr>
-        <w:rPr>
-          <w:rFonts w:asciiTheme="majorHAnsi" w:hAnsiTheme="majorHAnsi" w:cstheme="majorHAnsi"/>
-          <w:b/>
-          <w:sz w:val="24"/>
-          <w:szCs w:val="24"/>
-        </w:rPr>
-      </w:pPr>
-    </w:p>
-    <w:p>
-      <w:pPr>
-        <w:rPr>
-          <w:rFonts w:asciiTheme="majorHAnsi" w:hAnsiTheme="majorHAnsi" w:cstheme="majorHAnsi"/>
-          <w:b/>
-          <w:sz w:val="24"/>
-          <w:szCs w:val="24"/>
-        </w:rPr>
-      </w:pPr>
-    </w:p>
-    <w:p>
-      <w:pPr>
-        <w:rPr>
-          <w:rFonts w:asciiTheme="majorHAnsi" w:hAnsiTheme="majorHAnsi" w:cstheme="majorHAnsi"/>
-          <w:b/>
-          <w:sz w:val="24"/>
-          <w:szCs w:val="24"/>
-        </w:rPr>
-      </w:pPr>
-      <w:r>
-        <w:rPr>
-          <w:rFonts w:asciiTheme="majorHAnsi" w:hAnsiTheme="majorHAnsi" w:cstheme="majorHAnsi"/>
-          <w:b/>
-          <w:sz w:val="24"/>
-          <w:szCs w:val="24"/>
-        </w:rPr>
-        <w:t xml:space="preserve">Able to </w:t>
-      </w:r>
-      <w:r>
-        <w:rPr>
-          <w:rFonts w:asciiTheme="majorHAnsi" w:hAnsiTheme="majorHAnsi" w:cstheme="majorHAnsi"/>
-          <w:b/>
-          <w:sz w:val="24"/>
-          <w:szCs w:val="24"/>
-        </w:rPr>
-        <w:t>receive notification when the user receives a message</w:t>
-      </w:r>
-    </w:p>
-    <w:p>
-      <w:pPr>
-        <w:rPr>
-          <w:rFonts w:asciiTheme="majorHAnsi" w:hAnsiTheme="majorHAnsi" w:cstheme="majorHAnsi"/>
-          <w:b/>
-          <w:sz w:val="24"/>
-          <w:szCs w:val="24"/>
-        </w:rPr>
-      </w:pPr>
-    </w:p>
-    <w:p>
-      <w:pPr>
-        <w:rPr>
-          <w:rFonts w:asciiTheme="majorHAnsi" w:hAnsiTheme="majorHAnsi" w:cstheme="majorHAnsi"/>
-          <w:b/>
-          <w:sz w:val="24"/>
-          <w:szCs w:val="24"/>
-        </w:rPr>
-      </w:pPr>
-    </w:p>
-    <w:p>
-      <w:pPr>
-        <w:rPr>
-          <w:rFonts w:asciiTheme="majorHAnsi" w:hAnsiTheme="majorHAnsi" w:cstheme="majorHAnsi"/>
-          <w:b/>
-          <w:sz w:val="24"/>
-          <w:szCs w:val="24"/>
-        </w:rPr>
-      </w:pPr>
-    </w:p>
-    <w:p>
-      <w:pPr>
-        <w:rPr>
-          <w:rFonts w:asciiTheme="majorHAnsi" w:hAnsiTheme="majorHAnsi" w:cstheme="majorHAnsi"/>
-          <w:b/>
-          <w:sz w:val="24"/>
-          <w:szCs w:val="24"/>
-        </w:rPr>
-      </w:pPr>
-    </w:p>
-    <w:p>
-      <w:pPr>
-        <w:rPr>
-          <w:rFonts w:asciiTheme="majorHAnsi" w:hAnsiTheme="majorHAnsi" w:cstheme="majorHAnsi"/>
-          <w:b/>
-          <w:sz w:val="24"/>
-          <w:szCs w:val="24"/>
-        </w:rPr>
-      </w:pPr>
-      <w:r>
-        <w:rPr>
-          <w:rFonts w:asciiTheme="majorHAnsi" w:hAnsiTheme="majorHAnsi" w:cstheme="majorHAnsi"/>
-          <w:b/>
-          <w:sz w:val="24"/>
-          <w:szCs w:val="24"/>
-        </w:rPr>
-        <w:t xml:space="preserve">Able </w:t>
-      </w:r>
-      <w:r>
-        <w:rPr>
-          <w:rFonts w:asciiTheme="majorHAnsi" w:hAnsiTheme="majorHAnsi" w:cstheme="majorHAnsi"/>
-          <w:b/>
-          <w:sz w:val="24"/>
-          <w:szCs w:val="24"/>
-        </w:rPr>
-        <w:t>to notify when invalid port and localhost</w:t>
-      </w:r>
-    </w:p>
-    <w:p>
-      <w:pPr>
-        <w:rPr>
-          <w:rFonts w:asciiTheme="majorHAnsi" w:hAnsiTheme="majorHAnsi" w:cstheme="majorHAnsi"/>
-          <w:b/>
-          <w:sz w:val="24"/>
-          <w:szCs w:val="24"/>
-        </w:rPr>
-      </w:pPr>
-    </w:p>
-    <w:p>
-      <w:pPr>
-        <w:rPr>
-          <w:rFonts w:asciiTheme="majorHAnsi" w:hAnsiTheme="majorHAnsi" w:cstheme="majorHAnsi"/>
-          <w:b/>
-          <w:sz w:val="24"/>
-          <w:szCs w:val="24"/>
-        </w:rPr>
-      </w:pPr>
-    </w:p>
-    <w:p>
-      <w:pPr>
-        <w:rPr>
-          <w:rFonts w:asciiTheme="majorHAnsi" w:hAnsiTheme="majorHAnsi" w:cstheme="majorHAnsi"/>
-          <w:b/>
-          <w:sz w:val="24"/>
-          <w:szCs w:val="24"/>
-        </w:rPr>
-      </w:pPr>
-      <w:r>
-        <w:rPr>
-          <w:rFonts w:asciiTheme="majorHAnsi" w:hAnsiTheme="majorHAnsi" w:cstheme="majorHAnsi"/>
-          <w:b/>
-          <w:sz w:val="24"/>
-          <w:szCs w:val="24"/>
-        </w:rPr>
-        <w:t xml:space="preserve"> </w:t>
-      </w:r>
-    </w:p>
-    <w:p>
-      <w:pPr>
-        <w:rPr>
-          <w:rFonts w:asciiTheme="majorHAnsi" w:hAnsiTheme="majorHAnsi" w:cstheme="majorHAnsi"/>
-          <w:b/>
-          <w:sz w:val="24"/>
-          <w:szCs w:val="24"/>
-        </w:rPr>
-      </w:pPr>
-    </w:p>
-    <w:p>
-      <w:pPr>
-        <w:rPr>
-          <w:rFonts w:asciiTheme="majorHAnsi" w:hAnsiTheme="majorHAnsi" w:cstheme="majorHAnsi"/>
-          <w:b/>
-          <w:sz w:val="24"/>
-          <w:szCs w:val="24"/>
-        </w:rPr>
-      </w:pPr>
-      <w:r>
-        <w:rPr>
-          <w:rFonts w:asciiTheme="majorHAnsi" w:hAnsiTheme="majorHAnsi" w:cstheme="majorHAnsi"/>
-          <w:b/>
-          <w:sz w:val="24"/>
-          <w:szCs w:val="24"/>
-        </w:rPr>
-        <w:t>Check if username is unique before joining</w:t>
-      </w:r>
-    </w:p>
-    <w:p>
-      <w:pPr>
-        <w:rPr>
-          <w:rFonts w:asciiTheme="majorHAnsi" w:hAnsiTheme="majorHAnsi" w:cstheme="majorHAnsi"/>
-          <w:b/>
-          <w:sz w:val="24"/>
-          <w:szCs w:val="24"/>
-        </w:rPr>
-      </w:pPr>
-    </w:p>
-    <w:p>
-      <w:pPr>
-        <w:rPr>
-          <w:rFonts w:asciiTheme="majorHAnsi" w:hAnsiTheme="majorHAnsi" w:cstheme="majorHAnsi"/>
-          <w:b/>
-          <w:sz w:val="24"/>
-          <w:szCs w:val="24"/>
-        </w:rPr>
-      </w:pPr>
-    </w:p>
-    <w:p>
-      <w:pPr>
-        <w:rPr>
-          <w:rFonts w:asciiTheme="majorHAnsi" w:hAnsiTheme="majorHAnsi" w:cstheme="majorHAnsi"/>
-          <w:b/>
-          <w:sz w:val="24"/>
-          <w:szCs w:val="24"/>
-        </w:rPr>
-      </w:pPr>
-    </w:p>
-    <w:p>
-      <w:pPr>
-        <w:rPr>
-          <w:rFonts w:asciiTheme="majorHAnsi" w:hAnsiTheme="majorHAnsi" w:cstheme="majorHAnsi"/>
-          <w:b/>
-          <w:sz w:val="24"/>
-          <w:szCs w:val="24"/>
-        </w:rPr>
-      </w:pPr>
-    </w:p>
-    <w:p>
-      <w:pPr>
-        <w:rPr>
-          <w:rFonts w:asciiTheme="majorHAnsi" w:hAnsiTheme="majorHAnsi" w:cstheme="majorHAnsi"/>
-          <w:b/>
-          <w:sz w:val="24"/>
-          <w:szCs w:val="24"/>
-        </w:rPr>
-      </w:pPr>
-      <w:r>
-        <w:rPr>
-          <w:rFonts w:asciiTheme="majorHAnsi" w:hAnsiTheme="majorHAnsi" w:cstheme="majorHAnsi"/>
-          <w:b/>
-          <w:sz w:val="24"/>
-          <w:szCs w:val="24"/>
-        </w:rPr>
-        <w:t>Check if group name is unique before joining</w:t>
-      </w:r>
-    </w:p>
-    <w:p>
-      <w:pPr>
-        <w:rPr>
-          <w:rFonts w:asciiTheme="majorHAnsi" w:hAnsiTheme="majorHAnsi" w:cstheme="majorHAnsi"/>
-          <w:b/>
-          <w:sz w:val="24"/>
-          <w:szCs w:val="24"/>
-        </w:rPr>
-      </w:pPr>
-      <w:r>
-        <w:rPr>
-          <w:rFonts w:asciiTheme="majorHAnsi" w:hAnsiTheme="majorHAnsi" w:cstheme="majorHAnsi"/>
-          <w:b/>
-          <w:sz w:val="24"/>
-          <w:szCs w:val="24"/>
-        </w:rPr>
-        <w:t xml:space="preserve"> </w:t>
-      </w:r>
+        <w:t>Able to send and receive messages in the group chat</w:t>
+      </w:r>
+    </w:p>
+    <w:p>
+      <w:pPr>
+        <w:rPr>
+          <w:rFonts w:asciiTheme="majorHAnsi" w:hAnsiTheme="majorHAnsi" w:cstheme="majorHAnsi"/>
+          <w:b/>
+          <w:sz w:val="24"/>
+          <w:szCs w:val="24"/>
+        </w:rPr>
+      </w:pPr>
+    </w:p>
+    <w:p>
+      <w:pPr>
+        <w:rPr>
+          <w:rFonts w:asciiTheme="majorHAnsi" w:hAnsiTheme="majorHAnsi" w:cstheme="majorHAnsi"/>
+          <w:b/>
+          <w:sz w:val="24"/>
+          <w:szCs w:val="24"/>
+        </w:rPr>
+      </w:pPr>
     </w:p>
     <w:p>
       <w:pPr>
@@ -1250,6 +915,250 @@
       </w:pPr>
       <w:bookmarkStart w:id="0" w:name="_GoBack"/>
       <w:bookmarkEnd w:id="0"/>
+    </w:p>
+    <w:p>
+      <w:pPr>
+        <w:rPr>
+          <w:rFonts w:asciiTheme="majorHAnsi" w:hAnsiTheme="majorHAnsi" w:cstheme="majorHAnsi"/>
+          <w:b/>
+          <w:sz w:val="24"/>
+          <w:szCs w:val="24"/>
+        </w:rPr>
+      </w:pPr>
+    </w:p>
+    <w:p>
+      <w:pPr>
+        <w:rPr>
+          <w:rFonts w:asciiTheme="majorHAnsi" w:hAnsiTheme="majorHAnsi" w:cstheme="majorHAnsi"/>
+          <w:b/>
+          <w:sz w:val="24"/>
+          <w:szCs w:val="24"/>
+        </w:rPr>
+      </w:pPr>
+      <w:r>
+        <w:rPr>
+          <w:rFonts w:asciiTheme="majorHAnsi" w:hAnsiTheme="majorHAnsi" w:cstheme="majorHAnsi"/>
+          <w:b/>
+          <w:sz w:val="24"/>
+          <w:szCs w:val="24"/>
+        </w:rPr>
+        <w:t>Able to receive notification when the user receives a message</w:t>
+      </w:r>
+    </w:p>
+    <w:p>
+      <w:pPr>
+        <w:rPr>
+          <w:rFonts w:asciiTheme="majorHAnsi" w:hAnsiTheme="majorHAnsi" w:cstheme="majorHAnsi"/>
+          <w:b/>
+          <w:sz w:val="24"/>
+          <w:szCs w:val="24"/>
+        </w:rPr>
+      </w:pPr>
+    </w:p>
+    <w:p>
+      <w:pPr>
+        <w:rPr>
+          <w:rFonts w:asciiTheme="majorHAnsi" w:hAnsiTheme="majorHAnsi" w:cstheme="majorHAnsi"/>
+          <w:b/>
+          <w:sz w:val="24"/>
+          <w:szCs w:val="24"/>
+        </w:rPr>
+      </w:pPr>
+    </w:p>
+    <w:p>
+      <w:pPr>
+        <w:rPr>
+          <w:rFonts w:asciiTheme="majorHAnsi" w:hAnsiTheme="majorHAnsi" w:cstheme="majorHAnsi"/>
+          <w:b/>
+          <w:sz w:val="24"/>
+          <w:szCs w:val="24"/>
+        </w:rPr>
+      </w:pPr>
+    </w:p>
+    <w:p>
+      <w:pPr>
+        <w:rPr>
+          <w:rFonts w:asciiTheme="majorHAnsi" w:hAnsiTheme="majorHAnsi" w:cstheme="majorHAnsi"/>
+          <w:b/>
+          <w:sz w:val="24"/>
+          <w:szCs w:val="24"/>
+        </w:rPr>
+      </w:pPr>
+    </w:p>
+    <w:p>
+      <w:pPr>
+        <w:rPr>
+          <w:rFonts w:asciiTheme="majorHAnsi" w:hAnsiTheme="majorHAnsi" w:cstheme="majorHAnsi"/>
+          <w:b/>
+          <w:sz w:val="24"/>
+          <w:szCs w:val="24"/>
+        </w:rPr>
+      </w:pPr>
+      <w:r>
+        <w:rPr>
+          <w:rFonts w:asciiTheme="majorHAnsi" w:hAnsiTheme="majorHAnsi" w:cstheme="majorHAnsi"/>
+          <w:b/>
+          <w:sz w:val="24"/>
+          <w:szCs w:val="24"/>
+        </w:rPr>
+        <w:t>Able to notify when invalid port and localhost</w:t>
+      </w:r>
+    </w:p>
+    <w:p>
+      <w:pPr>
+        <w:rPr>
+          <w:rFonts w:asciiTheme="majorHAnsi" w:hAnsiTheme="majorHAnsi" w:cstheme="majorHAnsi"/>
+          <w:b/>
+          <w:sz w:val="24"/>
+          <w:szCs w:val="24"/>
+        </w:rPr>
+      </w:pPr>
+    </w:p>
+    <w:p>
+      <w:pPr>
+        <w:rPr>
+          <w:rFonts w:asciiTheme="majorHAnsi" w:hAnsiTheme="majorHAnsi" w:cstheme="majorHAnsi"/>
+          <w:b/>
+          <w:sz w:val="24"/>
+          <w:szCs w:val="24"/>
+        </w:rPr>
+      </w:pPr>
+    </w:p>
+    <w:p>
+      <w:pPr>
+        <w:rPr>
+          <w:rFonts w:asciiTheme="majorHAnsi" w:hAnsiTheme="majorHAnsi" w:cstheme="majorHAnsi"/>
+          <w:b/>
+          <w:sz w:val="24"/>
+          <w:szCs w:val="24"/>
+        </w:rPr>
+      </w:pPr>
+      <w:r>
+        <w:rPr>
+          <w:rFonts w:asciiTheme="majorHAnsi" w:hAnsiTheme="majorHAnsi" w:cstheme="majorHAnsi"/>
+          <w:b/>
+          <w:sz w:val="24"/>
+          <w:szCs w:val="24"/>
+        </w:rPr>
+        <w:t xml:space="preserve"> </w:t>
+      </w:r>
+    </w:p>
+    <w:p>
+      <w:pPr>
+        <w:rPr>
+          <w:rFonts w:asciiTheme="majorHAnsi" w:hAnsiTheme="majorHAnsi" w:cstheme="majorHAnsi"/>
+          <w:b/>
+          <w:sz w:val="24"/>
+          <w:szCs w:val="24"/>
+        </w:rPr>
+      </w:pPr>
+    </w:p>
+    <w:p>
+      <w:pPr>
+        <w:rPr>
+          <w:rFonts w:asciiTheme="majorHAnsi" w:hAnsiTheme="majorHAnsi" w:cstheme="majorHAnsi"/>
+          <w:b/>
+          <w:sz w:val="24"/>
+          <w:szCs w:val="24"/>
+        </w:rPr>
+      </w:pPr>
+      <w:r>
+        <w:rPr>
+          <w:rFonts w:asciiTheme="majorHAnsi" w:hAnsiTheme="majorHAnsi" w:cstheme="majorHAnsi"/>
+          <w:b/>
+          <w:sz w:val="24"/>
+          <w:szCs w:val="24"/>
+        </w:rPr>
+        <w:t>Check if username is unique before joining</w:t>
+      </w:r>
+    </w:p>
+    <w:p>
+      <w:pPr>
+        <w:rPr>
+          <w:rFonts w:asciiTheme="majorHAnsi" w:hAnsiTheme="majorHAnsi" w:cstheme="majorHAnsi"/>
+          <w:b/>
+          <w:sz w:val="24"/>
+          <w:szCs w:val="24"/>
+        </w:rPr>
+      </w:pPr>
+    </w:p>
+    <w:p>
+      <w:pPr>
+        <w:rPr>
+          <w:rFonts w:asciiTheme="majorHAnsi" w:hAnsiTheme="majorHAnsi" w:cstheme="majorHAnsi"/>
+          <w:b/>
+          <w:sz w:val="24"/>
+          <w:szCs w:val="24"/>
+        </w:rPr>
+      </w:pPr>
+    </w:p>
+    <w:p>
+      <w:pPr>
+        <w:rPr>
+          <w:rFonts w:asciiTheme="majorHAnsi" w:hAnsiTheme="majorHAnsi" w:cstheme="majorHAnsi"/>
+          <w:b/>
+          <w:sz w:val="24"/>
+          <w:szCs w:val="24"/>
+        </w:rPr>
+      </w:pPr>
+    </w:p>
+    <w:p>
+      <w:pPr>
+        <w:rPr>
+          <w:rFonts w:asciiTheme="majorHAnsi" w:hAnsiTheme="majorHAnsi" w:cstheme="majorHAnsi"/>
+          <w:b/>
+          <w:sz w:val="24"/>
+          <w:szCs w:val="24"/>
+        </w:rPr>
+      </w:pPr>
+    </w:p>
+    <w:p>
+      <w:pPr>
+        <w:rPr>
+          <w:rFonts w:asciiTheme="majorHAnsi" w:hAnsiTheme="majorHAnsi" w:cstheme="majorHAnsi"/>
+          <w:b/>
+          <w:sz w:val="24"/>
+          <w:szCs w:val="24"/>
+        </w:rPr>
+      </w:pPr>
+      <w:r>
+        <w:rPr>
+          <w:rFonts w:asciiTheme="majorHAnsi" w:hAnsiTheme="majorHAnsi" w:cstheme="majorHAnsi"/>
+          <w:b/>
+          <w:sz w:val="24"/>
+          <w:szCs w:val="24"/>
+        </w:rPr>
+        <w:t>Check if group name is unique before joining</w:t>
+      </w:r>
+    </w:p>
+    <w:p>
+      <w:pPr>
+        <w:rPr>
+          <w:rFonts w:asciiTheme="majorHAnsi" w:hAnsiTheme="majorHAnsi" w:cstheme="majorHAnsi"/>
+          <w:b/>
+          <w:sz w:val="24"/>
+          <w:szCs w:val="24"/>
+        </w:rPr>
+      </w:pPr>
+      <w:r>
+        <w:rPr>
+          <w:rFonts w:asciiTheme="majorHAnsi" w:hAnsiTheme="majorHAnsi" w:cstheme="majorHAnsi"/>
+          <w:b/>
+          <w:sz w:val="24"/>
+          <w:szCs w:val="24"/>
+        </w:rPr>
+        <w:t xml:space="preserve"> </w:t>
+      </w:r>
+    </w:p>
+    <w:p>
+      <w:pPr>
+        <w:rPr>
+          <w:rFonts w:asciiTheme="majorHAnsi" w:hAnsiTheme="majorHAnsi" w:cstheme="majorHAnsi"/>
+          <w:b/>
+          <w:sz w:val="24"/>
+          <w:szCs w:val="24"/>
+        </w:rPr>
+      </w:pPr>
     </w:p>
     <w:p>
       <w:pPr>

</xml_diff>